<commit_message>
Updated cover letter for new title
</commit_message>
<xml_diff>
--- a/coverLetter/coverLetter.docx
+++ b/coverLetter/coverLetter.docx
@@ -1,6 +1,6 @@
 
 <file path=word/document.xml><?xml version="1.0" encoding="utf-8"?>
-<w:document xmlns:wpc="http://schemas.microsoft.com/office/word/2010/wordprocessingCanvas" xmlns:cx="http://schemas.microsoft.com/office/drawing/2014/chartex" xmlns:cx1="http://schemas.microsoft.com/office/drawing/2015/9/8/chartex" xmlns:cx2="http://schemas.microsoft.com/office/drawing/2015/10/21/chartex" xmlns:cx3="http://schemas.microsoft.com/office/drawing/2016/5/9/chartex" xmlns:cx4="http://schemas.microsoft.com/office/drawing/2016/5/10/chartex" xmlns:cx5="http://schemas.microsoft.com/office/drawing/2016/5/11/chartex" xmlns:cx6="http://schemas.microsoft.com/office/drawing/2016/5/12/chartex" xmlns:cx7="http://schemas.microsoft.com/office/drawing/2016/5/13/chartex" xmlns:cx8="http://schemas.microsoft.com/office/drawing/2016/5/14/chartex" xmlns:mc="http://schemas.openxmlformats.org/markup-compatibility/2006" xmlns:aink="http://schemas.microsoft.com/office/drawing/2016/ink" xmlns:am3d="http://schemas.microsoft.com/office/drawing/2017/model3d" xmlns:o="urn:schemas-microsoft-com:office:office" xmlns:r="http://schemas.openxmlformats.org/officeDocument/2006/relationships" xmlns:m="http://schemas.openxmlformats.org/officeDocument/2006/math" xmlns:v="urn:schemas-microsoft-com:vml" xmlns:wp14="http://schemas.microsoft.com/office/word/2010/wordprocessingDrawing" xmlns:wp="http://schemas.openxmlformats.org/drawingml/2006/wordprocessingDrawing" xmlns:w10="urn:schemas-microsoft-com:office:word" xmlns:w="http://schemas.openxmlformats.org/wordprocessingml/2006/main" xmlns:w14="http://schemas.microsoft.com/office/word/2010/wordml" xmlns:w15="http://schemas.microsoft.com/office/word/2012/wordml" xmlns:w16cex="http://schemas.microsoft.com/office/word/2018/wordml/cex" xmlns:w16cid="http://schemas.microsoft.com/office/word/2016/wordml/cid" xmlns:w16="http://schemas.microsoft.com/office/word/2018/wordml" xmlns:w16se="http://schemas.microsoft.com/office/word/2015/wordml/symex" xmlns:wpg="http://schemas.microsoft.com/office/word/2010/wordprocessingGroup" xmlns:wpi="http://schemas.microsoft.com/office/word/2010/wordprocessingInk" xmlns:wne="http://schemas.microsoft.com/office/word/2006/wordml" xmlns:wps="http://schemas.microsoft.com/office/word/2010/wordprocessingShape" mc:Ignorable="w14 w15 w16se w16cid w16 w16cex wp14">
+<w:document xmlns:wpc="http://schemas.microsoft.com/office/word/2010/wordprocessingCanvas" xmlns:cx="http://schemas.microsoft.com/office/drawing/2014/chartex" xmlns:cx1="http://schemas.microsoft.com/office/drawing/2015/9/8/chartex" xmlns:cx2="http://schemas.microsoft.com/office/drawing/2015/10/21/chartex" xmlns:cx3="http://schemas.microsoft.com/office/drawing/2016/5/9/chartex" xmlns:cx4="http://schemas.microsoft.com/office/drawing/2016/5/10/chartex" xmlns:cx5="http://schemas.microsoft.com/office/drawing/2016/5/11/chartex" xmlns:cx6="http://schemas.microsoft.com/office/drawing/2016/5/12/chartex" xmlns:cx7="http://schemas.microsoft.com/office/drawing/2016/5/13/chartex" xmlns:cx8="http://schemas.microsoft.com/office/drawing/2016/5/14/chartex" xmlns:mc="http://schemas.openxmlformats.org/markup-compatibility/2006" xmlns:aink="http://schemas.microsoft.com/office/drawing/2016/ink" xmlns:am3d="http://schemas.microsoft.com/office/drawing/2017/model3d" xmlns:o="urn:schemas-microsoft-com:office:office" xmlns:r="http://schemas.openxmlformats.org/officeDocument/2006/relationships" xmlns:m="http://schemas.openxmlformats.org/officeDocument/2006/math" xmlns:v="urn:schemas-microsoft-com:vml" xmlns:wp14="http://schemas.microsoft.com/office/word/2010/wordprocessingDrawing" xmlns:wp="http://schemas.openxmlformats.org/drawingml/2006/wordprocessingDrawing" xmlns:w10="urn:schemas-microsoft-com:office:word" xmlns:w="http://schemas.openxmlformats.org/wordprocessingml/2006/main" xmlns:w14="http://schemas.microsoft.com/office/word/2010/wordml" xmlns:w15="http://schemas.microsoft.com/office/word/2012/wordml" xmlns:w16cex="http://schemas.microsoft.com/office/word/2018/wordml/cex" xmlns:w16cid="http://schemas.microsoft.com/office/word/2016/wordml/cid" xmlns:w16="http://schemas.microsoft.com/office/word/2018/wordml" xmlns:w16sdtdh="http://schemas.microsoft.com/office/word/2020/wordml/sdtdatahash" xmlns:w16se="http://schemas.microsoft.com/office/word/2015/wordml/symex" xmlns:wpg="http://schemas.microsoft.com/office/word/2010/wordprocessingGroup" xmlns:wpi="http://schemas.microsoft.com/office/word/2010/wordprocessingInk" xmlns:wne="http://schemas.microsoft.com/office/word/2006/wordml" xmlns:wps="http://schemas.microsoft.com/office/word/2010/wordprocessingShape" mc:Ignorable="w14 w15 w16se w16cid w16 w16cex w16sdtdh wp14">
   <w:body>
     <w:p>
       <w:pPr>
@@ -31,7 +31,21 @@
           <w:sz w:val="21"/>
           <w:szCs w:val="21"/>
         </w:rPr>
-        <w:t xml:space="preserve">Please find our uploaded manuscript “QED theory of electron beam-induced excitation rates and sputtering cross-sections in 2D crystals” that we are hereby submitting for consideration as a Research Article in </w:t>
+        <w:t xml:space="preserve">Please find our uploaded manuscript “QED theory of electron beam-induced excitation and </w:t>
+      </w:r>
+      <w:r>
+        <w:rPr>
+          <w:sz w:val="21"/>
+          <w:szCs w:val="21"/>
+        </w:rPr>
+        <w:t>its effect on s</w:t>
+      </w:r>
+      <w:r>
+        <w:rPr>
+          <w:sz w:val="21"/>
+          <w:szCs w:val="21"/>
+        </w:rPr>
+        <w:t xml:space="preserve">puttering cross-sections in 2D crystals” that we are hereby submitting for consideration as a Research Article in </w:t>
       </w:r>
       <w:r>
         <w:rPr>
@@ -70,8 +84,8 @@
       <w:pPr>
         <w:spacing w:after="0" w:line="240" w:lineRule="auto"/>
         <w:rPr>
-          <w:sz w:val="21"/>
-          <w:szCs w:val="21"/>
+          <w:sz w:val="19"/>
+          <w:szCs w:val="19"/>
         </w:rPr>
       </w:pPr>
     </w:p>
@@ -730,7 +744,23 @@
           <w:sz w:val="21"/>
           <w:szCs w:val="21"/>
         </w:rPr>
-        <w:t xml:space="preserve">Lastly, we were unable to download REVTeX to our lab's computing server for security reasons.  The uploaded manuscript therefore uses LaTeX’s default single-column format.  </w:t>
+        <w:t xml:space="preserve">Lastly, we were unable to download </w:t>
+      </w:r>
+      <w:proofErr w:type="spellStart"/>
+      <w:r>
+        <w:rPr>
+          <w:sz w:val="21"/>
+          <w:szCs w:val="21"/>
+        </w:rPr>
+        <w:t>REVTeX</w:t>
+      </w:r>
+      <w:proofErr w:type="spellEnd"/>
+      <w:r>
+        <w:rPr>
+          <w:sz w:val="21"/>
+          <w:szCs w:val="21"/>
+        </w:rPr>
+        <w:t xml:space="preserve"> to our lab's computing server for security reasons.  The uploaded manuscript therefore uses LaTeX’s default single-column format.  </w:t>
       </w:r>
       <w:r>
         <w:rPr>
@@ -779,7 +809,23 @@
           <w:sz w:val="21"/>
           <w:szCs w:val="21"/>
         </w:rPr>
-        <w:t>submit the figure files in .ps format if needed.</w:t>
+        <w:t>submit the figure files in .</w:t>
+      </w:r>
+      <w:proofErr w:type="spellStart"/>
+      <w:r>
+        <w:rPr>
+          <w:sz w:val="21"/>
+          <w:szCs w:val="21"/>
+        </w:rPr>
+        <w:t>ps</w:t>
+      </w:r>
+      <w:proofErr w:type="spellEnd"/>
+      <w:r>
+        <w:rPr>
+          <w:sz w:val="21"/>
+          <w:szCs w:val="21"/>
+        </w:rPr>
+        <w:t xml:space="preserve"> format if needed.</w:t>
       </w:r>
     </w:p>
     <w:p>
@@ -974,7 +1020,7 @@
 </file>
 
 <file path=word/styles.xml><?xml version="1.0" encoding="utf-8"?>
-<w:styles xmlns:mc="http://schemas.openxmlformats.org/markup-compatibility/2006" xmlns:r="http://schemas.openxmlformats.org/officeDocument/2006/relationships" xmlns:w="http://schemas.openxmlformats.org/wordprocessingml/2006/main" xmlns:w14="http://schemas.microsoft.com/office/word/2010/wordml" xmlns:w15="http://schemas.microsoft.com/office/word/2012/wordml" xmlns:w16cex="http://schemas.microsoft.com/office/word/2018/wordml/cex" xmlns:w16cid="http://schemas.microsoft.com/office/word/2016/wordml/cid" xmlns:w16="http://schemas.microsoft.com/office/word/2018/wordml" xmlns:w16se="http://schemas.microsoft.com/office/word/2015/wordml/symex" mc:Ignorable="w14 w15 w16se w16cid w16 w16cex">
+<w:styles xmlns:mc="http://schemas.openxmlformats.org/markup-compatibility/2006" xmlns:r="http://schemas.openxmlformats.org/officeDocument/2006/relationships" xmlns:w="http://schemas.openxmlformats.org/wordprocessingml/2006/main" xmlns:w14="http://schemas.microsoft.com/office/word/2010/wordml" xmlns:w15="http://schemas.microsoft.com/office/word/2012/wordml" xmlns:w16cex="http://schemas.microsoft.com/office/word/2018/wordml/cex" xmlns:w16cid="http://schemas.microsoft.com/office/word/2016/wordml/cid" xmlns:w16="http://schemas.microsoft.com/office/word/2018/wordml" xmlns:w16sdtdh="http://schemas.microsoft.com/office/word/2020/wordml/sdtdatahash" xmlns:w16se="http://schemas.microsoft.com/office/word/2015/wordml/symex" mc:Ignorable="w14 w15 w16se w16cid w16 w16cex w16sdtdh">
   <w:docDefaults>
     <w:rPrDefault>
       <w:rPr>

</xml_diff>

<commit_message>
Removed dashes in coverLetter
</commit_message>
<xml_diff>
--- a/coverLetter/coverLetter.docx
+++ b/coverLetter/coverLetter.docx
@@ -45,7 +45,21 @@
           <w:sz w:val="21"/>
           <w:szCs w:val="21"/>
         </w:rPr>
-        <w:t xml:space="preserve">puttering cross-sections in 2D crystals” that we are hereby submitting for consideration as a Research Article in </w:t>
+        <w:t>puttering cross</w:t>
+      </w:r>
+      <w:r>
+        <w:rPr>
+          <w:sz w:val="21"/>
+          <w:szCs w:val="21"/>
+        </w:rPr>
+        <w:t xml:space="preserve"> </w:t>
+      </w:r>
+      <w:r>
+        <w:rPr>
+          <w:sz w:val="21"/>
+          <w:szCs w:val="21"/>
+        </w:rPr>
+        <w:t xml:space="preserve">sections in 2D crystals” that we are hereby submitting for consideration as a Research Article in </w:t>
       </w:r>
       <w:r>
         <w:rPr>
@@ -354,7 +368,21 @@
           <w:sz w:val="21"/>
           <w:szCs w:val="21"/>
         </w:rPr>
-        <w:t>beam-induced sputtering cross-sections in 2D crystals by explicitly calculating</w:t>
+        <w:t>beam-induced sputtering cross</w:t>
+      </w:r>
+      <w:r>
+        <w:rPr>
+          <w:sz w:val="21"/>
+          <w:szCs w:val="21"/>
+        </w:rPr>
+        <w:t xml:space="preserve"> </w:t>
+      </w:r>
+      <w:r>
+        <w:rPr>
+          <w:sz w:val="21"/>
+          <w:szCs w:val="21"/>
+        </w:rPr>
+        <w:t>sections in 2D crystals by explicitly calculating</w:t>
       </w:r>
       <w:r>
         <w:rPr>
@@ -396,7 +424,21 @@
           <w:sz w:val="21"/>
           <w:szCs w:val="21"/>
         </w:rPr>
-        <w:t>The consideration of excitations yields cross-sections that quantitatively</w:t>
+        <w:t>The consideration of excitations yields cross</w:t>
+      </w:r>
+      <w:r>
+        <w:rPr>
+          <w:sz w:val="21"/>
+          <w:szCs w:val="21"/>
+        </w:rPr>
+        <w:t xml:space="preserve"> </w:t>
+      </w:r>
+      <w:r>
+        <w:rPr>
+          <w:sz w:val="21"/>
+          <w:szCs w:val="21"/>
+        </w:rPr>
+        <w:t>sections that quantitatively</w:t>
       </w:r>
       <w:r>
         <w:rPr>

</xml_diff>